<commit_message>
Skriptum zum Thema Datenbanken
Skriptum zum Thema Datenbanken wurde hinzugefügt.
</commit_message>
<xml_diff>
--- a/Dokumente/Referat/HandOut_Datenbanken.docx
+++ b/Dokumente/Referat/HandOut_Datenbanken.docx
@@ -4,8 +4,13 @@
   <w:body>
     <w:p>
       <w:pPr>
-        <w:pStyle w:val="KeinLeerraum"/>
+        <w:pStyle w:val="berschrift1"/>
       </w:pPr>
+      <w:r>
+        <w:t>Datenbanken</w:t>
+      </w:r>
+    </w:p>
+    <w:p>
       <w:bookmarkStart w:id="0" w:name="_GoBack"/>
       <w:bookmarkEnd w:id="0"/>
     </w:p>
@@ -525,6 +530,27 @@
     <w:name w:val="Normal"/>
     <w:qFormat/>
   </w:style>
+  <w:style w:type="paragraph" w:styleId="berschrift1">
+    <w:name w:val="heading 1"/>
+    <w:basedOn w:val="Standard"/>
+    <w:next w:val="Standard"/>
+    <w:link w:val="berschrift1Zchn"/>
+    <w:uiPriority w:val="9"/>
+    <w:qFormat/>
+    <w:rsid w:val="00E008D4"/>
+    <w:pPr>
+      <w:keepNext/>
+      <w:keepLines/>
+      <w:spacing w:before="240" w:after="0"/>
+      <w:outlineLvl w:val="0"/>
+    </w:pPr>
+    <w:rPr>
+      <w:rFonts w:asciiTheme="majorHAnsi" w:eastAsiaTheme="majorEastAsia" w:hAnsiTheme="majorHAnsi" w:cstheme="majorBidi"/>
+      <w:color w:val="2E74B5" w:themeColor="accent1" w:themeShade="BF"/>
+      <w:sz w:val="32"/>
+      <w:szCs w:val="32"/>
+    </w:rPr>
+  </w:style>
   <w:style w:type="character" w:default="1" w:styleId="Absatz-Standardschriftart">
     <w:name w:val="Default Paragraph Font"/>
     <w:uiPriority w:val="1"/>
@@ -654,6 +680,19 @@
       <w:kern w:val="28"/>
       <w:sz w:val="56"/>
       <w:szCs w:val="56"/>
+    </w:rPr>
+  </w:style>
+  <w:style w:type="character" w:customStyle="1" w:styleId="berschrift1Zchn">
+    <w:name w:val="Überschrift 1 Zchn"/>
+    <w:basedOn w:val="Absatz-Standardschriftart"/>
+    <w:link w:val="berschrift1"/>
+    <w:uiPriority w:val="9"/>
+    <w:rsid w:val="00E008D4"/>
+    <w:rPr>
+      <w:rFonts w:asciiTheme="majorHAnsi" w:eastAsiaTheme="majorEastAsia" w:hAnsiTheme="majorHAnsi" w:cstheme="majorBidi"/>
+      <w:color w:val="2E74B5" w:themeColor="accent1" w:themeShade="BF"/>
+      <w:sz w:val="32"/>
+      <w:szCs w:val="32"/>
     </w:rPr>
   </w:style>
 </w:styles>

</xml_diff>